<commit_message>
Simplified for committee consideration
</commit_message>
<xml_diff>
--- a/Abstract/2024 RedIF nlmixr2 course abstract.docx
+++ b/Abstract/2024 RedIF nlmixr2 course abstract.docx
@@ -18,15 +18,7 @@
         <w:t xml:space="preserve"> train-the-trainer </w:t>
       </w:r>
       <w:r>
-        <w:t xml:space="preserve">course on PKPD exploration and </w:t>
-      </w:r>
-      <w:proofErr w:type="spellStart"/>
-      <w:r>
-        <w:t>pharmacometric</w:t>
-      </w:r>
-      <w:proofErr w:type="spellEnd"/>
-      <w:r>
-        <w:t xml:space="preserve"> problem solving using </w:t>
+        <w:t xml:space="preserve">course on PKPD exploration and pharmacometric problem solving using </w:t>
       </w:r>
       <w:proofErr w:type="gramStart"/>
       <w:r>
@@ -263,10 +255,31 @@
         <w:t xml:space="preserve">R is </w:t>
       </w:r>
       <w:r>
-        <w:t>required,</w:t>
-      </w:r>
-      <w:r>
-        <w:t xml:space="preserve"> and installation instructions will be shared shortly before the course. </w:t>
+        <w:t>required</w:t>
+      </w:r>
+      <w:ins w:id="1" w:author="William Denney" w:date="2023-11-01T10:12:00Z">
+        <w:r>
+          <w:t xml:space="preserve"> before the </w:t>
+        </w:r>
+      </w:ins>
+      <w:ins w:id="2" w:author="William Denney" w:date="2023-11-01T10:13:00Z">
+        <w:r>
+          <w:t>course</w:t>
+        </w:r>
+      </w:ins>
+      <w:r>
+        <w:t>,</w:t>
+      </w:r>
+      <w:r>
+        <w:t xml:space="preserve"> and installation instructions</w:t>
+      </w:r>
+      <w:ins w:id="3" w:author="William Denney" w:date="2023-11-01T10:12:00Z">
+        <w:r>
+          <w:t xml:space="preserve"> for nlmixr2 and related packages</w:t>
+        </w:r>
+      </w:ins>
+      <w:r>
+        <w:t xml:space="preserve"> will be shared shortly before the course. </w:t>
       </w:r>
       <w:r>
         <w:t xml:space="preserve"> </w:t>
@@ -275,13 +288,16 @@
         <w:t xml:space="preserve">More </w:t>
       </w:r>
       <w:r>
-        <w:t xml:space="preserve">information on these opensource packages please visit: </w:t>
-      </w:r>
-      <w:proofErr w:type="gramStart"/>
-      <w:r>
-        <w:t>https://nlmixr2.org/</w:t>
-      </w:r>
-      <w:proofErr w:type="gramEnd"/>
+        <w:t>information on these open</w:t>
+      </w:r>
+      <w:ins w:id="4" w:author="William Denney" w:date="2023-11-01T10:12:00Z">
+        <w:r>
+          <w:t>-</w:t>
+        </w:r>
+      </w:ins>
+      <w:r>
+        <w:t>source packages please visit: https://nlmixr2.org/</w:t>
+      </w:r>
     </w:p>
     <w:p>
       <w:pPr>
@@ -391,13 +407,8 @@
       <w:r>
         <w:t xml:space="preserve">e.g., </w:t>
       </w:r>
-      <w:proofErr w:type="gramStart"/>
-      <w:r>
-        <w:t>direct</w:t>
-      </w:r>
-      <w:proofErr w:type="gramEnd"/>
-      <w:r>
-        <w:t xml:space="preserve"> and indirect effects),</w:t>
+      <w:r>
+        <w:t>direct and indirect effects),</w:t>
       </w:r>
     </w:p>
     <w:p>
@@ -447,7 +458,11 @@
         <w:t xml:space="preserve">will explore </w:t>
       </w:r>
       <w:r>
-        <w:t xml:space="preserve">examples of linking PK to PD.  </w:t>
+        <w:t xml:space="preserve">examples of </w:t>
+      </w:r>
+      <w:r>
+        <w:lastRenderedPageBreak/>
+        <w:t xml:space="preserve">linking PK to PD.  </w:t>
       </w:r>
       <w:r>
         <w:t xml:space="preserve"> </w:t>
@@ -456,11 +471,7 @@
         <w:t xml:space="preserve">During this workshop, we will provide an overview of the most common </w:t>
       </w:r>
       <w:r>
-        <w:t xml:space="preserve">of PK/PD </w:t>
-      </w:r>
-      <w:r>
-        <w:lastRenderedPageBreak/>
-        <w:t>models will be discussed with direct and indirect effects. T</w:t>
+        <w:t>of PK/PD models will be discussed with direct and indirect effects. T</w:t>
       </w:r>
       <w:r>
         <w:t xml:space="preserve">his training will give you the </w:t>
@@ -512,15 +523,7 @@
         <w:t>.</w:t>
       </w:r>
       <w:r>
-        <w:t xml:space="preserve"> (https://lapp.nl/). She obtained her PhD in Clinical Pharmacy and Pharmacometrics at the Rheinische Friedrich-Wilhems University in Bonn (Germany), where she focused on optimizing dosing regimen of metal complexes in cancer patients via PK/PD </w:t>
-      </w:r>
-      <w:proofErr w:type="gramStart"/>
-      <w:r>
-        <w:t>modeling, and</w:t>
-      </w:r>
-      <w:proofErr w:type="gramEnd"/>
-      <w:r>
-        <w:t xml:space="preserve"> was responsible for related bioanalytical assay development and validation functioning as a CRO for pharmaceutical companies. In 2008 she started as </w:t>
+        <w:t xml:space="preserve"> (https://lapp.nl/). She obtained her PhD in Clinical Pharmacy and Pharmacometrics at the Rheinische Friedrich-Wilhems University in Bonn (Germany), where she focused on optimizing dosing regimen of metal complexes in cancer patients via PK/PD modeling, and was responsible for related bioanalytical assay development and validation functioning as a CRO for pharmaceutical companies. In 2008 she started as </w:t>
       </w:r>
       <w:proofErr w:type="spellStart"/>
       <w:r>
@@ -541,7 +544,12 @@
     </w:p>
     <w:p/>
     <w:p>
-      <w:commentRangeStart w:id="1"/>
+      <w:pPr>
+        <w:rPr>
+          <w:del w:id="5" w:author="William Denney" w:date="2023-11-01T10:19:00Z"/>
+        </w:rPr>
+      </w:pPr>
+      <w:commentRangeStart w:id="6"/>
       <w:r>
         <w:rPr>
           <w:rFonts w:asciiTheme="majorHAnsi" w:eastAsiaTheme="majorEastAsia" w:hAnsiTheme="majorHAnsi" w:cstheme="majorBidi"/>
@@ -561,38 +569,141 @@
         <w:t xml:space="preserve"> </w:t>
       </w:r>
       <w:r>
-        <w:t xml:space="preserve">founded Human Predictions after 8 years working inside large pharmaceutical companies and has over 20 years of experience in mathematical modeling. Prior to starting Human Predictions, Bill was a Director of Clinical Pharmacology at Pfizer combining the science of drug development, the art of clinical trial execution, and the mathematics bringing those together efficiently. At Pfizer, Bill designed clinical development plans, </w:t>
-      </w:r>
-      <w:proofErr w:type="gramStart"/>
-      <w:r>
-        <w:t>designed</w:t>
-      </w:r>
-      <w:proofErr w:type="gramEnd"/>
-      <w:r>
-        <w:t xml:space="preserve"> and ran clinical studies, quantified clinical and nonclinical study results, and trained colleagues on clinical development and modeling. In this position, he developed MBMA tools and models to enhance transparency and understanding of internal development compounds, marketed therapies, and competitive research. He led the team that developed a tool to efficiently review ongoing clinical study datasets for trend reviews of both safety and efficacy. He pioneered new methods for understanding precision of clinical trials and optimization of new trial design based on prior studies. </w:t>
-      </w:r>
-    </w:p>
-    <w:p>
-      <w:r>
-        <w:t>Prior to Pfizer, Bill worked at Merck in the Clinical Pharmacokinetics and Pharmacodynamics department. In that position, he provided insight to development teams on the translation of nonclinical drug metabolism and pharmacology into clinical study requirements and strategy. He also developed models that enabled inexpensive nonclinical studies to focus and eliminate clinical studies for both cost and time savings.</w:t>
-      </w:r>
-    </w:p>
-    <w:p>
-      <w:r>
-        <w:t>Throughout his time in the pharmaceutical industry, Bill has called on his decade of computer science and information technology experience to build quality and efficiency into his analyses and designs.</w:t>
-      </w:r>
-    </w:p>
-    <w:p>
-      <w:r>
-        <w:t xml:space="preserve">Bill received his PhD and </w:t>
-      </w:r>
-      <w:proofErr w:type="gramStart"/>
-      <w:r>
-        <w:t>Master’s</w:t>
-      </w:r>
-      <w:proofErr w:type="gramEnd"/>
-      <w:r>
-        <w:t xml:space="preserve"> degree from the University of Pennsylvania in Chemical and Biomolecular Engineering and his </w:t>
+        <w:t xml:space="preserve">founded Human Predictions after 8 years working inside large pharmaceutical companies and has over 20 years of experience in mathematical modeling. Prior to starting Human Predictions, Bill was a Director of Clinical Pharmacology at Pfizer combining the science of drug development, the art of clinical trial execution, and the mathematics bringing those together efficiently. </w:t>
+      </w:r>
+      <w:moveToRangeStart w:id="7" w:author="William Denney" w:date="2023-11-01T10:18:00Z" w:name="move149726327"/>
+      <w:moveTo w:id="8" w:author="William Denney" w:date="2023-11-01T10:18:00Z">
+        <w:r>
+          <w:t xml:space="preserve">Prior to Pfizer, Bill worked at Merck in the Clinical Pharmacokinetics and Pharmacodynamics department. </w:t>
+        </w:r>
+      </w:moveTo>
+      <w:moveToRangeEnd w:id="7"/>
+      <w:del w:id="9" w:author="William Denney" w:date="2023-11-01T10:18:00Z">
+        <w:r>
+          <w:delText xml:space="preserve">At Pfizer, </w:delText>
+        </w:r>
+      </w:del>
+      <w:r>
+        <w:t xml:space="preserve">Bill </w:t>
+      </w:r>
+      <w:ins w:id="10" w:author="William Denney" w:date="2023-11-01T10:18:00Z">
+        <w:r>
+          <w:t xml:space="preserve">has experience </w:t>
+        </w:r>
+      </w:ins>
+      <w:r>
+        <w:t>design</w:t>
+      </w:r>
+      <w:ins w:id="11" w:author="William Denney" w:date="2023-11-01T10:18:00Z">
+        <w:r>
+          <w:t>ing</w:t>
+        </w:r>
+      </w:ins>
+      <w:del w:id="12" w:author="William Denney" w:date="2023-11-01T10:18:00Z">
+        <w:r>
+          <w:delText>ed</w:delText>
+        </w:r>
+      </w:del>
+      <w:r>
+        <w:t xml:space="preserve"> clinical development plans, design</w:t>
+      </w:r>
+      <w:ins w:id="13" w:author="William Denney" w:date="2023-11-01T10:18:00Z">
+        <w:r>
+          <w:t>ing</w:t>
+        </w:r>
+      </w:ins>
+      <w:del w:id="14" w:author="William Denney" w:date="2023-11-01T10:18:00Z">
+        <w:r>
+          <w:delText>ed</w:delText>
+        </w:r>
+      </w:del>
+      <w:r>
+        <w:t xml:space="preserve"> and r</w:t>
+      </w:r>
+      <w:ins w:id="15" w:author="William Denney" w:date="2023-11-01T10:18:00Z">
+        <w:r>
+          <w:t>unning</w:t>
+        </w:r>
+      </w:ins>
+      <w:del w:id="16" w:author="William Denney" w:date="2023-11-01T10:18:00Z">
+        <w:r>
+          <w:delText>an</w:delText>
+        </w:r>
+      </w:del>
+      <w:r>
+        <w:t xml:space="preserve"> clinical studies, quantif</w:t>
+      </w:r>
+      <w:ins w:id="17" w:author="William Denney" w:date="2023-11-01T10:19:00Z">
+        <w:r>
+          <w:t>y</w:t>
+        </w:r>
+      </w:ins>
+      <w:r>
+        <w:t>i</w:t>
+      </w:r>
+      <w:ins w:id="18" w:author="William Denney" w:date="2023-11-01T10:18:00Z">
+        <w:r>
+          <w:t>ng</w:t>
+        </w:r>
+      </w:ins>
+      <w:del w:id="19" w:author="William Denney" w:date="2023-11-01T10:18:00Z">
+        <w:r>
+          <w:delText>ed</w:delText>
+        </w:r>
+      </w:del>
+      <w:r>
+        <w:t xml:space="preserve"> clinical and nonclinical study results, and train</w:t>
+      </w:r>
+      <w:ins w:id="20" w:author="William Denney" w:date="2023-11-01T10:18:00Z">
+        <w:r>
+          <w:t>ing</w:t>
+        </w:r>
+      </w:ins>
+      <w:del w:id="21" w:author="William Denney" w:date="2023-11-01T10:18:00Z">
+        <w:r>
+          <w:delText>ed</w:delText>
+        </w:r>
+      </w:del>
+      <w:r>
+        <w:t xml:space="preserve"> colleagues on clinical development and modeling.</w:t>
+      </w:r>
+      <w:del w:id="22" w:author="William Denney" w:date="2023-11-01T10:19:00Z">
+        <w:r>
+          <w:delText xml:space="preserve"> In this position, he developed MBMA tools and models to enhance transparency and understanding of internal development compounds, marketed therapies, and competitive research. He led the team that developed a tool to efficiently review ongoing clinical study datasets for trend reviews of both safety and efficacy. He pioneered new methods for understanding precision of clinical trials and optimization of new trial design based on prior studies. </w:delText>
+        </w:r>
+      </w:del>
+    </w:p>
+    <w:p>
+      <w:moveFromRangeStart w:id="23" w:author="William Denney" w:date="2023-11-01T10:18:00Z" w:name="move149726327"/>
+      <w:moveFrom w:id="24" w:author="William Denney" w:date="2023-11-01T10:18:00Z">
+        <w:del w:id="25" w:author="William Denney" w:date="2023-11-01T10:19:00Z">
+          <w:r>
+            <w:delText xml:space="preserve">Prior to Pfizer, Bill worked at Merck in the Clinical Pharmacokinetics and Pharmacodynamics department. </w:delText>
+          </w:r>
+        </w:del>
+      </w:moveFrom>
+      <w:moveFromRangeEnd w:id="23"/>
+      <w:del w:id="26" w:author="William Denney" w:date="2023-11-01T10:19:00Z">
+        <w:r>
+          <w:delText>In that position, he provided insight to development teams on the translation of nonclinical drug metabolism and pharmacology into clinical study requirements and strategy. He also developed models that enabled inexpensive nonclinical studies to focus and eliminate clinical studies for both cost and time savings.</w:delText>
+        </w:r>
+      </w:del>
+    </w:p>
+    <w:p>
+      <w:pPr>
+        <w:rPr>
+          <w:del w:id="27" w:author="William Denney" w:date="2023-11-01T10:14:00Z"/>
+        </w:rPr>
+      </w:pPr>
+      <w:del w:id="28" w:author="William Denney" w:date="2023-11-01T10:14:00Z">
+        <w:r>
+          <w:delText>Throughout his time in the pharmaceutical industry, Bill has called on his decade of computer science and information technology experience to build quality and efficiency into his analyses and designs.</w:delText>
+        </w:r>
+      </w:del>
+    </w:p>
+    <w:p>
+      <w:r>
+        <w:t xml:space="preserve">Bill received his PhD and Master’s degree from the University of Pennsylvania in Chemical and Biomolecular Engineering and his </w:t>
       </w:r>
       <w:proofErr w:type="spellStart"/>
       <w:r>
@@ -600,14 +711,22 @@
       </w:r>
       <w:proofErr w:type="spellEnd"/>
       <w:r>
-        <w:t xml:space="preserve"> of Science (with high honors) from the Georgia Institute of Technology.</w:t>
-      </w:r>
-      <w:commentRangeEnd w:id="1"/>
+        <w:t xml:space="preserve"> of Science </w:t>
+      </w:r>
+      <w:del w:id="29" w:author="William Denney" w:date="2023-11-01T10:19:00Z">
+        <w:r>
+          <w:delText xml:space="preserve">(with high honors) </w:delText>
+        </w:r>
+      </w:del>
+      <w:r>
+        <w:t>from the Georgia Institute of Technology.</w:t>
+      </w:r>
+      <w:commentRangeEnd w:id="6"/>
       <w:r>
         <w:rPr>
           <w:rStyle w:val="CommentReference"/>
         </w:rPr>
-        <w:commentReference w:id="1"/>
+        <w:commentReference w:id="6"/>
       </w:r>
     </w:p>
     <w:p>
@@ -645,7 +764,7 @@
       </w:r>
     </w:p>
   </w:comment>
-  <w:comment w:id="1" w:author="Anne Keunecke" w:date="2023-10-13T16:46:00Z" w:initials="AK">
+  <w:comment w:id="6" w:author="Anne Keunecke" w:date="2023-10-13T16:46:00Z" w:initials="AK">
     <w:p>
       <w:pPr>
         <w:pStyle w:val="CommentText"/>
@@ -670,7 +789,7 @@
 <file path=word/commentsExtended.xml><?xml version="1.0" encoding="utf-8"?>
 <w15:commentsEx xmlns:wpc="http://schemas.microsoft.com/office/word/2010/wordprocessingCanvas" xmlns:cx="http://schemas.microsoft.com/office/drawing/2014/chartex" xmlns:cx1="http://schemas.microsoft.com/office/drawing/2015/9/8/chartex" xmlns:cx2="http://schemas.microsoft.com/office/drawing/2015/10/21/chartex" xmlns:cx3="http://schemas.microsoft.com/office/drawing/2016/5/9/chartex" xmlns:cx4="http://schemas.microsoft.com/office/drawing/2016/5/10/chartex" xmlns:cx5="http://schemas.microsoft.com/office/drawing/2016/5/11/chartex" xmlns:cx6="http://schemas.microsoft.com/office/drawing/2016/5/12/chartex" xmlns:cx7="http://schemas.microsoft.com/office/drawing/2016/5/13/chartex" xmlns:cx8="http://schemas.microsoft.com/office/drawing/2016/5/14/chartex" xmlns:mc="http://schemas.openxmlformats.org/markup-compatibility/2006" xmlns:aink="http://schemas.microsoft.com/office/drawing/2016/ink" xmlns:am3d="http://schemas.microsoft.com/office/drawing/2017/model3d" xmlns:o="urn:schemas-microsoft-com:office:office" xmlns:oel="http://schemas.microsoft.com/office/2019/extlst" xmlns:r="http://schemas.openxmlformats.org/officeDocument/2006/relationships" xmlns:m="http://schemas.openxmlformats.org/officeDocument/2006/math" xmlns:v="urn:schemas-microsoft-com:vml" xmlns:wp14="http://schemas.microsoft.com/office/word/2010/wordprocessingDrawing" xmlns:wp="http://schemas.openxmlformats.org/drawingml/2006/wordprocessingDrawing" xmlns:w10="urn:schemas-microsoft-com:office:word" xmlns:w="http://schemas.openxmlformats.org/wordprocessingml/2006/main" xmlns:w14="http://schemas.microsoft.com/office/word/2010/wordml" xmlns:w15="http://schemas.microsoft.com/office/word/2012/wordml" xmlns:w16cex="http://schemas.microsoft.com/office/word/2018/wordml/cex" xmlns:w16cid="http://schemas.microsoft.com/office/word/2016/wordml/cid" xmlns:w16="http://schemas.microsoft.com/office/word/2018/wordml" xmlns:w16sdtdh="http://schemas.microsoft.com/office/word/2020/wordml/sdtdatahash" xmlns:w16se="http://schemas.microsoft.com/office/word/2015/wordml/symex" xmlns:wpg="http://schemas.microsoft.com/office/word/2010/wordprocessingGroup" xmlns:wpi="http://schemas.microsoft.com/office/word/2010/wordprocessingInk" xmlns:wne="http://schemas.microsoft.com/office/word/2006/wordml" xmlns:wps="http://schemas.microsoft.com/office/word/2010/wordprocessingShape" mc:Ignorable="w14 w15 w16se w16cid w16 w16cex w16sdtdh wp14">
   <w15:commentEx w15:paraId="5E284BDF" w15:done="0"/>
-  <w15:commentEx w15:paraId="07F319FA" w15:done="0"/>
+  <w15:commentEx w15:paraId="07F319FA" w15:done="1"/>
 </w15:commentsEx>
 </file>
 
@@ -1580,6 +1699,16 @@
       <w14:ligatures w14:val="none"/>
     </w:rPr>
   </w:style>
+  <w:style w:type="paragraph" w:styleId="Revision">
+    <w:name w:val="Revision"/>
+    <w:hidden/>
+    <w:uiPriority w:val="99"/>
+    <w:semiHidden/>
+    <w:rsid w:val="00FE4CBC"/>
+    <w:pPr>
+      <w:spacing w:after="0" w:line="240" w:lineRule="auto"/>
+    </w:pPr>
+  </w:style>
 </w:styles>
 </file>
 

</xml_diff>

<commit_message>
Accept changes, formatting updates
</commit_message>
<xml_diff>
--- a/Abstract/2024 RedIF nlmixr2 course abstract.docx
+++ b/Abstract/2024 RedIF nlmixr2 course abstract.docx
@@ -18,26 +18,26 @@
         <w:t xml:space="preserve"> train-the-trainer </w:t>
       </w:r>
       <w:r>
-        <w:t xml:space="preserve">course on PKPD exploration and pharmacometric problem solving using </w:t>
-      </w:r>
-      <w:proofErr w:type="gramStart"/>
-      <w:r>
-        <w:t>open source</w:t>
-      </w:r>
-      <w:proofErr w:type="gramEnd"/>
-      <w:r>
-        <w:t xml:space="preserve"> tools including </w:t>
-      </w:r>
-      <w:bookmarkStart w:id="0" w:name="_Hlk149825150"/>
-      <w:r>
-        <w:t xml:space="preserve">nlmixr2, PKNCA and </w:t>
-      </w:r>
-      <w:proofErr w:type="spellStart"/>
-      <w:r>
-        <w:t>ShinyMixR</w:t>
-      </w:r>
-      <w:bookmarkEnd w:id="0"/>
-      <w:proofErr w:type="spellEnd"/>
+        <w:t>course on PKPD exploration and pharmacometric problem solving using open</w:t>
+      </w:r>
+      <w:del w:id="0" w:author="William Denney" w:date="2023-11-02T10:42:00Z">
+        <w:r>
+          <w:delText xml:space="preserve"> </w:delText>
+        </w:r>
+      </w:del>
+      <w:ins w:id="1" w:author="William Denney" w:date="2023-11-02T10:42:00Z">
+        <w:r>
+          <w:t>-</w:t>
+        </w:r>
+      </w:ins>
+      <w:r>
+        <w:t xml:space="preserve">source tools including </w:t>
+      </w:r>
+      <w:bookmarkStart w:id="2" w:name="_Hlk149825150"/>
+      <w:r>
+        <w:t>nlmixr2, PKNCA and ShinyMixR</w:t>
+      </w:r>
+      <w:bookmarkEnd w:id="2"/>
     </w:p>
     <w:p>
       <w:pPr>
@@ -89,16 +89,16 @@
       </w:r>
     </w:p>
     <w:p>
-      <w:commentRangeStart w:id="1"/>
+      <w:commentRangeStart w:id="3"/>
       <w:r>
         <w:t>The course will be provided at no cost.</w:t>
       </w:r>
-      <w:commentRangeEnd w:id="1"/>
+      <w:commentRangeEnd w:id="3"/>
       <w:r>
         <w:rPr>
           <w:rStyle w:val="CommentReference"/>
         </w:rPr>
-        <w:commentReference w:id="1"/>
+        <w:commentReference w:id="3"/>
       </w:r>
     </w:p>
     <w:p>
@@ -189,23 +189,7 @@
     </w:p>
     <w:p>
       <w:r>
-        <w:t xml:space="preserve">Attendees should have experience using R and some amount of experience using the nlmixr2 package for R (or experience with </w:t>
-      </w:r>
-      <w:proofErr w:type="spellStart"/>
-      <w:r>
-        <w:t>nlmixr</w:t>
-      </w:r>
-      <w:proofErr w:type="spellEnd"/>
-      <w:r>
-        <w:t xml:space="preserve">, rxode2, or </w:t>
-      </w:r>
-      <w:proofErr w:type="spellStart"/>
-      <w:r>
-        <w:t>RxODE</w:t>
-      </w:r>
-      <w:proofErr w:type="spellEnd"/>
-      <w:r>
-        <w:t xml:space="preserve">).  </w:t>
+        <w:t xml:space="preserve">Attendees should have experience using R and some amount of experience using the nlmixr2 package for R (or experience with nlmixr, rxode2, or RxODE).  </w:t>
       </w:r>
       <w:r>
         <w:t>Participants will be asked up front to provide some detail on their experience</w:t>
@@ -234,15 +218,7 @@
         <w:t xml:space="preserve"> </w:t>
       </w:r>
       <w:r>
-        <w:t xml:space="preserve">within a </w:t>
-      </w:r>
-      <w:proofErr w:type="spellStart"/>
-      <w:r>
-        <w:t>shinyMixR</w:t>
-      </w:r>
-      <w:proofErr w:type="spellEnd"/>
-      <w:r>
-        <w:t xml:space="preserve"> workflow [Fidler et al., 2019</w:t>
+        <w:t>within a shinyMixR workflow [Fidler et al., 2019</w:t>
       </w:r>
       <w:r>
         <w:t xml:space="preserve">]. </w:t>
@@ -321,24 +297,11 @@
         <w:t xml:space="preserve"> </w:t>
       </w:r>
       <w:r>
-        <w:t xml:space="preserve">to make the right decisions in </w:t>
-      </w:r>
-      <w:proofErr w:type="spellStart"/>
-      <w:r>
-        <w:t>popPK</w:t>
-      </w:r>
-      <w:proofErr w:type="spellEnd"/>
-      <w:r>
-        <w:t>/PD model development</w:t>
-      </w:r>
-      <w:r>
-        <w:t xml:space="preserve"> and application of </w:t>
-      </w:r>
-      <w:proofErr w:type="spellStart"/>
-      <w:r>
-        <w:t>popPK</w:t>
-      </w:r>
-      <w:proofErr w:type="spellEnd"/>
+        <w:t>to make the right decisions in popPK/PD model development</w:t>
+      </w:r>
+      <w:r>
+        <w:t xml:space="preserve"> and application of popPK</w:t>
+      </w:r>
       <w:r>
         <w:t>/</w:t>
       </w:r>
@@ -439,79 +402,13 @@
       </w:r>
     </w:p>
     <w:p>
-      <w:pPr>
-        <w:rPr>
-          <w:del w:id="2" w:author="Anne Keunecke" w:date="2023-11-02T13:46:00Z"/>
-        </w:rPr>
-      </w:pPr>
-      <w:commentRangeStart w:id="3"/>
-      <w:ins w:id="4" w:author="Anne Keunecke" w:date="2023-11-02T13:46:00Z">
-        <w:r>
-          <w:t xml:space="preserve">After a short introduction, we will directly dive into a hands-on session, in which the participants work in small groups on data-exploration, the development of linear and some nonlinear PK models and the </w:t>
-        </w:r>
-        <w:r>
-          <w:lastRenderedPageBreak/>
-          <w:t xml:space="preserve">most common of PK/PD models addressing direct and indirect effects using nlmixr2, PKNCA and </w:t>
-        </w:r>
-        <w:proofErr w:type="spellStart"/>
-        <w:r>
-          <w:t>ShinyMixR</w:t>
-        </w:r>
-        <w:proofErr w:type="spellEnd"/>
-        <w:r>
-          <w:t xml:space="preserve"> . </w:t>
-        </w:r>
-      </w:ins>
-      <w:commentRangeEnd w:id="3"/>
-      <w:ins w:id="5" w:author="Anne Keunecke" w:date="2023-11-02T14:03:00Z">
-        <w:r>
-          <w:rPr>
-            <w:rStyle w:val="CommentReference"/>
-          </w:rPr>
-          <w:commentReference w:id="3"/>
-        </w:r>
-      </w:ins>
-      <w:del w:id="6" w:author="Anne Keunecke" w:date="2023-11-02T13:46:00Z">
-        <w:r>
-          <w:delText>During the course, attendees will learn to identify some typical and less common pharmacokinetic (PK) profiles of medicines for linear and some nonlinear PK models</w:delText>
-        </w:r>
-        <w:r>
-          <w:delText>. Attendees</w:delText>
-        </w:r>
-        <w:r>
-          <w:delText xml:space="preserve"> </w:delText>
-        </w:r>
-        <w:r>
-          <w:delText xml:space="preserve">will explore </w:delText>
-        </w:r>
-        <w:r>
-          <w:delText xml:space="preserve">examples of linking PK to PD.  </w:delText>
-        </w:r>
-        <w:r>
-          <w:delText xml:space="preserve"> </w:delText>
-        </w:r>
-        <w:r>
-          <w:delText xml:space="preserve">During this workshop, we will provide an overview of the most common </w:delText>
-        </w:r>
-        <w:r>
-          <w:delText>of PK/PD models will be discussed with direct and indirect effects. T</w:delText>
-        </w:r>
-        <w:r>
-          <w:delText xml:space="preserve">his training will give you the </w:delText>
-        </w:r>
-        <w:r>
-          <w:delText xml:space="preserve">keys to </w:delText>
-        </w:r>
-        <w:r>
-          <w:delText>knowing</w:delText>
-        </w:r>
-        <w:r>
-          <w:delText xml:space="preserve"> </w:delText>
-        </w:r>
-        <w:r>
-          <w:delText>when to use direct compared to indirect effects.</w:delText>
-        </w:r>
-      </w:del>
+      <w:r>
+        <w:t xml:space="preserve">After a short introduction, we will directly dive into a hands-on session, in which the participants work in small groups on data-exploration, the development of linear and some nonlinear PK models and the </w:t>
+      </w:r>
+      <w:r>
+        <w:lastRenderedPageBreak/>
+        <w:t xml:space="preserve">most common of PK/PD models addressing direct and indirect effects using nlmixr2, PKNCA and ShinyMixR. </w:t>
+      </w:r>
     </w:p>
     <w:p>
       <w:pPr>
@@ -568,11 +465,6 @@
       <w:r>
         <w:t xml:space="preserve">, </w:t>
       </w:r>
-      <w:del w:id="7" w:author="Anne Keunecke" w:date="2023-11-02T13:28:00Z">
-        <w:r>
-          <w:delText xml:space="preserve"> </w:delText>
-        </w:r>
-      </w:del>
       <w:r>
         <w:t xml:space="preserve">where </w:t>
       </w:r>
@@ -592,23 +484,7 @@
         <w:t xml:space="preserve"> </w:t>
       </w:r>
       <w:r>
-        <w:t xml:space="preserve">She obtained her PhD in Clinical Pharmacy and Pharmacometrics at the Rheinische Friedrich-Wilhems University in Bonn (Germany), where she focused on optimizing dosing regimen of metal complexes in cancer patients via PK/PD modeling, and was responsible for related bioanalytical assay development and validation functioning as a CRO for pharmaceutical companies. In 2008 she started as </w:t>
-      </w:r>
-      <w:proofErr w:type="spellStart"/>
-      <w:r>
-        <w:t>PostDoc</w:t>
-      </w:r>
-      <w:proofErr w:type="spellEnd"/>
-      <w:r>
-        <w:t xml:space="preserve"> at the University in Halle and later in Berlin at the departments of Clinical Pharmacy, where she developed PK models for monoclonal antibodies and was a member of the </w:t>
-      </w:r>
-      <w:proofErr w:type="spellStart"/>
-      <w:r>
-        <w:t>DDMoRe</w:t>
-      </w:r>
-      <w:proofErr w:type="spellEnd"/>
-      <w:r>
-        <w:t xml:space="preserve"> consortium. Her technical skills and experience with large molecules bring constructive input in drug development projects.</w:t>
+        <w:t>She obtained her PhD in Clinical Pharmacy and Pharmacometrics at the Rheinische Friedrich-Wilhems University in Bonn (Germany), where she focused on optimizing dosing regimen of metal complexes in cancer patients via PK/PD modeling, and was responsible for related bioanalytical assay development and validation functioning as a CRO for pharmaceutical companies. In 2008 she started as PostDoc at the University in Halle and later in Berlin at the departments of Clinical Pharmacy, where she developed PK models for monoclonal antibodies and was a member of the DDMoRe consortium. Her technical skills and experience with large molecules bring constructive input in drug development projects.</w:t>
       </w:r>
     </w:p>
     <w:p/>
@@ -650,16 +526,11 @@
         <w:t>ing</w:t>
       </w:r>
       <w:r>
-        <w:t xml:space="preserve"> clinical development plans, </w:t>
-      </w:r>
-      <w:proofErr w:type="gramStart"/>
-      <w:r>
-        <w:t>design</w:t>
+        <w:t xml:space="preserve"> clinical development plans, design</w:t>
       </w:r>
       <w:r>
         <w:t>ing</w:t>
       </w:r>
-      <w:proofErr w:type="gramEnd"/>
       <w:r>
         <w:t xml:space="preserve"> and r</w:t>
       </w:r>
@@ -690,23 +561,7 @@
     </w:p>
     <w:p>
       <w:r>
-        <w:t xml:space="preserve">Bill received his PhD and </w:t>
-      </w:r>
-      <w:proofErr w:type="gramStart"/>
-      <w:r>
-        <w:t>Master’s</w:t>
-      </w:r>
-      <w:proofErr w:type="gramEnd"/>
-      <w:r>
-        <w:t xml:space="preserve"> degree from the University of Pennsylvania in Chemical and Biomolecular Engineering and his </w:t>
-      </w:r>
-      <w:proofErr w:type="spellStart"/>
-      <w:r>
-        <w:t>Bachelor’s</w:t>
-      </w:r>
-      <w:proofErr w:type="spellEnd"/>
-      <w:r>
-        <w:t xml:space="preserve"> of Science from the Georgia Institute of Technology.</w:t>
+        <w:t>Bill received his PhD and Master’s degree from the University of Pennsylvania in Chemical and Biomolecular Engineering and his Bachelor’s of Science from the Georgia Institute of Technology.</w:t>
       </w:r>
     </w:p>
     <w:p>
@@ -728,7 +583,7 @@
 
 <file path=word/comments.xml><?xml version="1.0" encoding="utf-8"?>
 <w:comments xmlns:wpc="http://schemas.microsoft.com/office/word/2010/wordprocessingCanvas" xmlns:cx="http://schemas.microsoft.com/office/drawing/2014/chartex" xmlns:cx1="http://schemas.microsoft.com/office/drawing/2015/9/8/chartex" xmlns:cx2="http://schemas.microsoft.com/office/drawing/2015/10/21/chartex" xmlns:cx3="http://schemas.microsoft.com/office/drawing/2016/5/9/chartex" xmlns:cx4="http://schemas.microsoft.com/office/drawing/2016/5/10/chartex" xmlns:cx5="http://schemas.microsoft.com/office/drawing/2016/5/11/chartex" xmlns:cx6="http://schemas.microsoft.com/office/drawing/2016/5/12/chartex" xmlns:cx7="http://schemas.microsoft.com/office/drawing/2016/5/13/chartex" xmlns:cx8="http://schemas.microsoft.com/office/drawing/2016/5/14/chartex" xmlns:mc="http://schemas.openxmlformats.org/markup-compatibility/2006" xmlns:aink="http://schemas.microsoft.com/office/drawing/2016/ink" xmlns:am3d="http://schemas.microsoft.com/office/drawing/2017/model3d" xmlns:o="urn:schemas-microsoft-com:office:office" xmlns:oel="http://schemas.microsoft.com/office/2019/extlst" xmlns:r="http://schemas.openxmlformats.org/officeDocument/2006/relationships" xmlns:m="http://schemas.openxmlformats.org/officeDocument/2006/math" xmlns:v="urn:schemas-microsoft-com:vml" xmlns:wp14="http://schemas.microsoft.com/office/word/2010/wordprocessingDrawing" xmlns:wp="http://schemas.openxmlformats.org/drawingml/2006/wordprocessingDrawing" xmlns:w10="urn:schemas-microsoft-com:office:word" xmlns:w="http://schemas.openxmlformats.org/wordprocessingml/2006/main" xmlns:w14="http://schemas.microsoft.com/office/word/2010/wordml" xmlns:w15="http://schemas.microsoft.com/office/word/2012/wordml" xmlns:w16cex="http://schemas.microsoft.com/office/word/2018/wordml/cex" xmlns:w16cid="http://schemas.microsoft.com/office/word/2016/wordml/cid" xmlns:w16="http://schemas.microsoft.com/office/word/2018/wordml" xmlns:w16sdtdh="http://schemas.microsoft.com/office/word/2020/wordml/sdtdatahash" xmlns:w16se="http://schemas.microsoft.com/office/word/2015/wordml/symex" xmlns:wpg="http://schemas.microsoft.com/office/word/2010/wordprocessingGroup" xmlns:wpi="http://schemas.microsoft.com/office/word/2010/wordprocessingInk" xmlns:wne="http://schemas.microsoft.com/office/word/2006/wordml" xmlns:wps="http://schemas.microsoft.com/office/word/2010/wordprocessingShape" mc:Ignorable="w14 w15 w16se w16cid w16 w16cex w16sdtdh wp14">
-  <w:comment w:id="1" w:author="William Denney" w:date="2023-10-09T17:25:00Z" w:initials="WD">
+  <w:comment w:id="3" w:author="William Denney" w:date="2023-10-09T17:25:00Z" w:initials="WD">
     <w:p>
       <w:pPr>
         <w:pStyle w:val="CommentText"/>
@@ -741,25 +596,6 @@
       </w:r>
       <w:r>
         <w:t>Diana and Bibiana:  Will there be any costs to the trainers for things like obtaining the room and internet access in the room?</w:t>
-      </w:r>
-    </w:p>
-  </w:comment>
-  <w:comment w:id="3" w:author="Anne Keunecke" w:date="2023-11-02T14:03:00Z" w:initials="AK">
-    <w:p>
-      <w:pPr>
-        <w:pStyle w:val="CommentText"/>
-      </w:pPr>
-      <w:r>
-        <w:rPr>
-          <w:rStyle w:val="CommentReference"/>
-        </w:rPr>
-        <w:annotationRef/>
-      </w:r>
-      <w:r>
-        <w:rPr>
-          <w:lang w:val="nl-NL"/>
-        </w:rPr>
-        <w:t xml:space="preserve">@Bill : Modified this part upon a comment of Henk-Jan. Do  you agree with it? </w:t>
       </w:r>
     </w:p>
   </w:comment>
@@ -769,21 +605,18 @@
 <file path=word/commentsExtended.xml><?xml version="1.0" encoding="utf-8"?>
 <w15:commentsEx xmlns:wpc="http://schemas.microsoft.com/office/word/2010/wordprocessingCanvas" xmlns:cx="http://schemas.microsoft.com/office/drawing/2014/chartex" xmlns:cx1="http://schemas.microsoft.com/office/drawing/2015/9/8/chartex" xmlns:cx2="http://schemas.microsoft.com/office/drawing/2015/10/21/chartex" xmlns:cx3="http://schemas.microsoft.com/office/drawing/2016/5/9/chartex" xmlns:cx4="http://schemas.microsoft.com/office/drawing/2016/5/10/chartex" xmlns:cx5="http://schemas.microsoft.com/office/drawing/2016/5/11/chartex" xmlns:cx6="http://schemas.microsoft.com/office/drawing/2016/5/12/chartex" xmlns:cx7="http://schemas.microsoft.com/office/drawing/2016/5/13/chartex" xmlns:cx8="http://schemas.microsoft.com/office/drawing/2016/5/14/chartex" xmlns:mc="http://schemas.openxmlformats.org/markup-compatibility/2006" xmlns:aink="http://schemas.microsoft.com/office/drawing/2016/ink" xmlns:am3d="http://schemas.microsoft.com/office/drawing/2017/model3d" xmlns:o="urn:schemas-microsoft-com:office:office" xmlns:oel="http://schemas.microsoft.com/office/2019/extlst" xmlns:r="http://schemas.openxmlformats.org/officeDocument/2006/relationships" xmlns:m="http://schemas.openxmlformats.org/officeDocument/2006/math" xmlns:v="urn:schemas-microsoft-com:vml" xmlns:wp14="http://schemas.microsoft.com/office/word/2010/wordprocessingDrawing" xmlns:wp="http://schemas.openxmlformats.org/drawingml/2006/wordprocessingDrawing" xmlns:w10="urn:schemas-microsoft-com:office:word" xmlns:w="http://schemas.openxmlformats.org/wordprocessingml/2006/main" xmlns:w14="http://schemas.microsoft.com/office/word/2010/wordml" xmlns:w15="http://schemas.microsoft.com/office/word/2012/wordml" xmlns:w16cex="http://schemas.microsoft.com/office/word/2018/wordml/cex" xmlns:w16cid="http://schemas.microsoft.com/office/word/2016/wordml/cid" xmlns:w16="http://schemas.microsoft.com/office/word/2018/wordml" xmlns:w16sdtdh="http://schemas.microsoft.com/office/word/2020/wordml/sdtdatahash" xmlns:w16se="http://schemas.microsoft.com/office/word/2015/wordml/symex" xmlns:wpg="http://schemas.microsoft.com/office/word/2010/wordprocessingGroup" xmlns:wpi="http://schemas.microsoft.com/office/word/2010/wordprocessingInk" xmlns:wne="http://schemas.microsoft.com/office/word/2006/wordml" xmlns:wps="http://schemas.microsoft.com/office/word/2010/wordprocessingShape" mc:Ignorable="w14 w15 w16se w16cid w16 w16cex w16sdtdh wp14">
   <w15:commentEx w15:paraId="5E284BDF" w15:done="0"/>
-  <w15:commentEx w15:paraId="772F5D1E" w15:done="0"/>
 </w15:commentsEx>
 </file>
 
 <file path=word/commentsExtensible.xml><?xml version="1.0" encoding="utf-8"?>
 <w16cex:commentsExtensible xmlns:wpc="http://schemas.microsoft.com/office/word/2010/wordprocessingCanvas" xmlns:cx="http://schemas.microsoft.com/office/drawing/2014/chartex" xmlns:cx1="http://schemas.microsoft.com/office/drawing/2015/9/8/chartex" xmlns:cx2="http://schemas.microsoft.com/office/drawing/2015/10/21/chartex" xmlns:cx3="http://schemas.microsoft.com/office/drawing/2016/5/9/chartex" xmlns:cx4="http://schemas.microsoft.com/office/drawing/2016/5/10/chartex" xmlns:cx5="http://schemas.microsoft.com/office/drawing/2016/5/11/chartex" xmlns:cx6="http://schemas.microsoft.com/office/drawing/2016/5/12/chartex" xmlns:cx7="http://schemas.microsoft.com/office/drawing/2016/5/13/chartex" xmlns:cx8="http://schemas.microsoft.com/office/drawing/2016/5/14/chartex" xmlns:cr="http://schemas.microsoft.com/office/comments/2020/reactions" xmlns:mc="http://schemas.openxmlformats.org/markup-compatibility/2006" xmlns:aink="http://schemas.microsoft.com/office/drawing/2016/ink" xmlns:am3d="http://schemas.microsoft.com/office/drawing/2017/model3d" xmlns:o="urn:schemas-microsoft-com:office:office" xmlns:oel="http://schemas.microsoft.com/office/2019/extlst" xmlns:r="http://schemas.openxmlformats.org/officeDocument/2006/relationships" xmlns:m="http://schemas.openxmlformats.org/officeDocument/2006/math" xmlns:v="urn:schemas-microsoft-com:vml" xmlns:wp14="http://schemas.microsoft.com/office/word/2010/wordprocessingDrawing" xmlns:wp="http://schemas.openxmlformats.org/drawingml/2006/wordprocessingDrawing" xmlns:w10="urn:schemas-microsoft-com:office:word" xmlns:w="http://schemas.openxmlformats.org/wordprocessingml/2006/main" xmlns:w14="http://schemas.microsoft.com/office/word/2010/wordml" xmlns:w15="http://schemas.microsoft.com/office/word/2012/wordml" xmlns:w16cex="http://schemas.microsoft.com/office/word/2018/wordml/cex" xmlns:w16cid="http://schemas.microsoft.com/office/word/2016/wordml/cid" xmlns:w16="http://schemas.microsoft.com/office/word/2018/wordml" xmlns:w16sdtdh="http://schemas.microsoft.com/office/word/2020/wordml/sdtdatahash" xmlns:w16se="http://schemas.microsoft.com/office/word/2015/wordml/symex" xmlns:wpg="http://schemas.microsoft.com/office/word/2010/wordprocessingGroup" xmlns:wpi="http://schemas.microsoft.com/office/word/2010/wordprocessingInk" xmlns:wne="http://schemas.microsoft.com/office/word/2006/wordml" xmlns:wps="http://schemas.microsoft.com/office/word/2010/wordprocessingShape" mc:Ignorable="w14 w15 w16se w16cid w16 w16cex w16sdtdh cr wp14">
   <w16cex:commentExtensible w16cex:durableId="2C6B1373" w16cex:dateUtc="2023-10-09T21:25:00Z"/>
-  <w16cex:commentExtensible w16cex:durableId="345CD556" w16cex:dateUtc="2023-11-02T13:03:00Z"/>
 </w16cex:commentsExtensible>
 </file>
 
 <file path=word/commentsIds.xml><?xml version="1.0" encoding="utf-8"?>
 <w16cid:commentsIds xmlns:wpc="http://schemas.microsoft.com/office/word/2010/wordprocessingCanvas" xmlns:cx="http://schemas.microsoft.com/office/drawing/2014/chartex" xmlns:cx1="http://schemas.microsoft.com/office/drawing/2015/9/8/chartex" xmlns:cx2="http://schemas.microsoft.com/office/drawing/2015/10/21/chartex" xmlns:cx3="http://schemas.microsoft.com/office/drawing/2016/5/9/chartex" xmlns:cx4="http://schemas.microsoft.com/office/drawing/2016/5/10/chartex" xmlns:cx5="http://schemas.microsoft.com/office/drawing/2016/5/11/chartex" xmlns:cx6="http://schemas.microsoft.com/office/drawing/2016/5/12/chartex" xmlns:cx7="http://schemas.microsoft.com/office/drawing/2016/5/13/chartex" xmlns:cx8="http://schemas.microsoft.com/office/drawing/2016/5/14/chartex" xmlns:mc="http://schemas.openxmlformats.org/markup-compatibility/2006" xmlns:aink="http://schemas.microsoft.com/office/drawing/2016/ink" xmlns:am3d="http://schemas.microsoft.com/office/drawing/2017/model3d" xmlns:o="urn:schemas-microsoft-com:office:office" xmlns:oel="http://schemas.microsoft.com/office/2019/extlst" xmlns:r="http://schemas.openxmlformats.org/officeDocument/2006/relationships" xmlns:m="http://schemas.openxmlformats.org/officeDocument/2006/math" xmlns:v="urn:schemas-microsoft-com:vml" xmlns:wp14="http://schemas.microsoft.com/office/word/2010/wordprocessingDrawing" xmlns:wp="http://schemas.openxmlformats.org/drawingml/2006/wordprocessingDrawing" xmlns:w10="urn:schemas-microsoft-com:office:word" xmlns:w="http://schemas.openxmlformats.org/wordprocessingml/2006/main" xmlns:w14="http://schemas.microsoft.com/office/word/2010/wordml" xmlns:w15="http://schemas.microsoft.com/office/word/2012/wordml" xmlns:w16cex="http://schemas.microsoft.com/office/word/2018/wordml/cex" xmlns:w16cid="http://schemas.microsoft.com/office/word/2016/wordml/cid" xmlns:w16="http://schemas.microsoft.com/office/word/2018/wordml" xmlns:w16sdtdh="http://schemas.microsoft.com/office/word/2020/wordml/sdtdatahash" xmlns:w16se="http://schemas.microsoft.com/office/word/2015/wordml/symex" xmlns:wpg="http://schemas.microsoft.com/office/word/2010/wordprocessingGroup" xmlns:wpi="http://schemas.microsoft.com/office/word/2010/wordprocessingInk" xmlns:wne="http://schemas.microsoft.com/office/word/2006/wordml" xmlns:wps="http://schemas.microsoft.com/office/word/2010/wordprocessingShape" mc:Ignorable="w14 w15 w16se w16cid w16 w16cex w16sdtdh wp14">
   <w16cid:commentId w16cid:paraId="5E284BDF" w16cid:durableId="2C6B1373"/>
-  <w16cid:commentId w16cid:paraId="772F5D1E" w16cid:durableId="345CD556"/>
 </w16cid:commentsIds>
 </file>
 
@@ -1027,9 +860,6 @@
 <w15:people xmlns:wpc="http://schemas.microsoft.com/office/word/2010/wordprocessingCanvas" xmlns:cx="http://schemas.microsoft.com/office/drawing/2014/chartex" xmlns:cx1="http://schemas.microsoft.com/office/drawing/2015/9/8/chartex" xmlns:cx2="http://schemas.microsoft.com/office/drawing/2015/10/21/chartex" xmlns:cx3="http://schemas.microsoft.com/office/drawing/2016/5/9/chartex" xmlns:cx4="http://schemas.microsoft.com/office/drawing/2016/5/10/chartex" xmlns:cx5="http://schemas.microsoft.com/office/drawing/2016/5/11/chartex" xmlns:cx6="http://schemas.microsoft.com/office/drawing/2016/5/12/chartex" xmlns:cx7="http://schemas.microsoft.com/office/drawing/2016/5/13/chartex" xmlns:cx8="http://schemas.microsoft.com/office/drawing/2016/5/14/chartex" xmlns:mc="http://schemas.openxmlformats.org/markup-compatibility/2006" xmlns:aink="http://schemas.microsoft.com/office/drawing/2016/ink" xmlns:am3d="http://schemas.microsoft.com/office/drawing/2017/model3d" xmlns:o="urn:schemas-microsoft-com:office:office" xmlns:oel="http://schemas.microsoft.com/office/2019/extlst" xmlns:r="http://schemas.openxmlformats.org/officeDocument/2006/relationships" xmlns:m="http://schemas.openxmlformats.org/officeDocument/2006/math" xmlns:v="urn:schemas-microsoft-com:vml" xmlns:wp14="http://schemas.microsoft.com/office/word/2010/wordprocessingDrawing" xmlns:wp="http://schemas.openxmlformats.org/drawingml/2006/wordprocessingDrawing" xmlns:w10="urn:schemas-microsoft-com:office:word" xmlns:w="http://schemas.openxmlformats.org/wordprocessingml/2006/main" xmlns:w14="http://schemas.microsoft.com/office/word/2010/wordml" xmlns:w15="http://schemas.microsoft.com/office/word/2012/wordml" xmlns:w16cex="http://schemas.microsoft.com/office/word/2018/wordml/cex" xmlns:w16cid="http://schemas.microsoft.com/office/word/2016/wordml/cid" xmlns:w16="http://schemas.microsoft.com/office/word/2018/wordml" xmlns:w16sdtdh="http://schemas.microsoft.com/office/word/2020/wordml/sdtdatahash" xmlns:w16se="http://schemas.microsoft.com/office/word/2015/wordml/symex" xmlns:wpg="http://schemas.microsoft.com/office/word/2010/wordprocessingGroup" xmlns:wpi="http://schemas.microsoft.com/office/word/2010/wordprocessingInk" xmlns:wne="http://schemas.microsoft.com/office/word/2006/wordml" xmlns:wps="http://schemas.microsoft.com/office/word/2010/wordprocessingShape" mc:Ignorable="w14 w15 w16se w16cid w16 w16cex w16sdtdh wp14">
   <w15:person w15:author="William Denney">
     <w15:presenceInfo w15:providerId="Windows Live" w15:userId="54f9953026f4004a"/>
-  </w15:person>
-  <w15:person w15:author="Anne Keunecke">
-    <w15:presenceInfo w15:providerId="AD" w15:userId="S::a.keunecke@lapp.nl::f1b3df08-2926-44ff-a1b9-35d425fa98a5"/>
   </w15:person>
 </w15:people>
 </file>

</xml_diff>